<commit_message>
- refactor doc service - add in controller get all by device type - change field in BD
</commit_message>
<xml_diff>
--- a/src/main/resources/DocumentTemplates/manufacturing.docx
+++ b/src/main/resources/DocumentTemplates/manufacturing.docx
@@ -43,8 +43,8 @@
                 <w:b/>
                 <w:bCs/>
                 <w:noProof/>
-                <w:sz w:val="36"/>
-                <w:szCs w:val="36"/>
+                <w:sz w:val="32"/>
+                <w:szCs w:val="32"/>
                 <w:lang w:bidi="ru-RU"/>
               </w:rPr>
             </w:pPr>
@@ -53,8 +53,8 @@
                 <w:rFonts w:ascii="Arial" w:hAnsi="Arial" w:cs="Arial"/>
                 <w:b/>
                 <w:bCs/>
-                <w:sz w:val="36"/>
-                <w:szCs w:val="36"/>
+                <w:sz w:val="32"/>
+                <w:szCs w:val="32"/>
                 <w:lang w:val="ru-RU"/>
               </w:rPr>
               <w:t>Карточка изготовления №</w:t>
@@ -64,8 +64,8 @@
                 <w:rFonts w:ascii="Arial" w:hAnsi="Arial" w:cs="Arial"/>
                 <w:b/>
                 <w:bCs/>
-                <w:sz w:val="36"/>
-                <w:szCs w:val="36"/>
+                <w:sz w:val="32"/>
+                <w:szCs w:val="32"/>
               </w:rPr>
               <w:t>:</w:t>
             </w:r>
@@ -92,14 +92,6 @@
                 <w:szCs w:val="44"/>
               </w:rPr>
             </w:pPr>
-            <w:r>
-              <w:rPr>
-                <w:color w:val="FF0000"/>
-                <w:sz w:val="44"/>
-                <w:szCs w:val="44"/>
-              </w:rPr>
-              <w:t>IMAGE</w:t>
-            </w:r>
           </w:p>
         </w:tc>
       </w:tr>
@@ -116,6 +108,7 @@
               <w:bottom w:val="double" w:sz="6" w:space="0" w:color="auto"/>
               <w:right w:val="double" w:sz="6" w:space="0" w:color="auto"/>
             </w:tcBorders>
+            <w:vAlign w:val="center"/>
           </w:tcPr>
           <w:p>
             <w:pPr>
@@ -137,7 +130,7 @@
                 <w:sz w:val="32"/>
                 <w:szCs w:val="32"/>
               </w:rPr>
-              <w:t>DEVICE TYPE</w:t>
+              <w:t>MODEL NUMBER</w:t>
             </w:r>
           </w:p>
         </w:tc>
@@ -254,6 +247,7 @@
               <w:bottom w:val="triple" w:sz="4" w:space="0" w:color="auto"/>
               <w:right w:val="double" w:sz="6" w:space="0" w:color="auto"/>
             </w:tcBorders>
+            <w:vAlign w:val="center"/>
           </w:tcPr>
           <w:p>
             <w:pPr>
@@ -275,7 +269,7 @@
                 <w:sz w:val="32"/>
                 <w:szCs w:val="32"/>
               </w:rPr>
-              <w:t>REMARK</w:t>
+              <w:t>DEVICE TYPE</w:t>
             </w:r>
           </w:p>
         </w:tc>
@@ -789,7 +783,18 @@
                 <w:sz w:val="24"/>
                 <w:szCs w:val="24"/>
               </w:rPr>
-              <w:t>CONTRACTOR BEGIN</w:t>
+              <w:t xml:space="preserve">MEMBER </w:t>
+            </w:r>
+            <w:r>
+              <w:rPr>
+                <w:rFonts w:ascii="Arial" w:hAnsi="Arial" w:cs="Arial"/>
+                <w:b/>
+                <w:bCs/>
+                <w:color w:val="FF0000"/>
+                <w:sz w:val="24"/>
+                <w:szCs w:val="24"/>
+              </w:rPr>
+              <w:t>BEGIN</w:t>
             </w:r>
           </w:p>
         </w:tc>
@@ -812,20 +817,20 @@
                 <w:b/>
                 <w:bCs/>
                 <w:color w:val="FF0000"/>
-                <w:sz w:val="10"/>
-                <w:szCs w:val="10"/>
-              </w:rPr>
-            </w:pPr>
-            <w:r>
-              <w:rPr>
-                <w:rFonts w:ascii="Arial" w:hAnsi="Arial" w:cs="Arial"/>
-                <w:b/>
-                <w:bCs/>
-                <w:color w:val="FF0000"/>
-                <w:sz w:val="10"/>
-                <w:szCs w:val="10"/>
-              </w:rPr>
-              <w:t>MANAGEMENT</w:t>
+                <w:sz w:val="14"/>
+                <w:szCs w:val="14"/>
+              </w:rPr>
+            </w:pPr>
+            <w:r>
+              <w:rPr>
+                <w:rFonts w:ascii="Arial" w:hAnsi="Arial" w:cs="Arial"/>
+                <w:b/>
+                <w:bCs/>
+                <w:color w:val="FF0000"/>
+                <w:sz w:val="14"/>
+                <w:szCs w:val="14"/>
+              </w:rPr>
+              <w:t>subdivision</w:t>
             </w:r>
           </w:p>
         </w:tc>
@@ -897,7 +902,18 @@
                 <w:sz w:val="24"/>
                 <w:szCs w:val="24"/>
               </w:rPr>
-              <w:t>CUSTOMER END</w:t>
+              <w:t xml:space="preserve">DEALER </w:t>
+            </w:r>
+            <w:r>
+              <w:rPr>
+                <w:rFonts w:ascii="Arial" w:hAnsi="Arial" w:cs="Arial"/>
+                <w:b/>
+                <w:bCs/>
+                <w:color w:val="FF0000"/>
+                <w:sz w:val="24"/>
+                <w:szCs w:val="24"/>
+              </w:rPr>
+              <w:t>END</w:t>
             </w:r>
           </w:p>
         </w:tc>
@@ -930,10 +946,10 @@
                 <w:b/>
                 <w:bCs/>
                 <w:color w:val="FF0000"/>
-                <w:sz w:val="10"/>
-                <w:szCs w:val="10"/>
-              </w:rPr>
-              <w:t>MANAGEMENT</w:t>
+                <w:sz w:val="14"/>
+                <w:szCs w:val="14"/>
+              </w:rPr>
+              <w:t>subdivision</w:t>
             </w:r>
           </w:p>
         </w:tc>
@@ -1056,7 +1072,18 @@
                 <w:sz w:val="24"/>
                 <w:szCs w:val="24"/>
               </w:rPr>
-              <w:t>CUSTOMER BEGIN</w:t>
+              <w:t xml:space="preserve">DEALER </w:t>
+            </w:r>
+            <w:r>
+              <w:rPr>
+                <w:rFonts w:ascii="Arial" w:hAnsi="Arial" w:cs="Arial"/>
+                <w:b/>
+                <w:bCs/>
+                <w:color w:val="FF0000"/>
+                <w:sz w:val="24"/>
+                <w:szCs w:val="24"/>
+              </w:rPr>
+              <w:t>BEGIN</w:t>
             </w:r>
           </w:p>
         </w:tc>
@@ -1089,10 +1116,10 @@
                 <w:b/>
                 <w:bCs/>
                 <w:color w:val="FF0000"/>
-                <w:sz w:val="10"/>
-                <w:szCs w:val="10"/>
-              </w:rPr>
-              <w:t>MANAGEMENT</w:t>
+                <w:sz w:val="14"/>
+                <w:szCs w:val="14"/>
+              </w:rPr>
+              <w:t>subdivision</w:t>
             </w:r>
           </w:p>
         </w:tc>
@@ -1164,7 +1191,18 @@
                 <w:sz w:val="24"/>
                 <w:szCs w:val="24"/>
               </w:rPr>
-              <w:t>CONTRACTOR END</w:t>
+              <w:t xml:space="preserve">MEMBER </w:t>
+            </w:r>
+            <w:r>
+              <w:rPr>
+                <w:rFonts w:ascii="Arial" w:hAnsi="Arial" w:cs="Arial"/>
+                <w:b/>
+                <w:bCs/>
+                <w:color w:val="FF0000"/>
+                <w:sz w:val="24"/>
+                <w:szCs w:val="24"/>
+              </w:rPr>
+              <w:t>END</w:t>
             </w:r>
           </w:p>
         </w:tc>
@@ -1197,10 +1235,10 @@
                 <w:b/>
                 <w:bCs/>
                 <w:color w:val="FF0000"/>
-                <w:sz w:val="10"/>
-                <w:szCs w:val="10"/>
-              </w:rPr>
-              <w:t>MANAGEMENT</w:t>
+                <w:sz w:val="14"/>
+                <w:szCs w:val="14"/>
+              </w:rPr>
+              <w:t>subdivision</w:t>
             </w:r>
           </w:p>
         </w:tc>
@@ -1482,7 +1520,7 @@
                 <w:sz w:val="28"/>
                 <w:szCs w:val="28"/>
               </w:rPr>
-              <w:t>WORK REASON</w:t>
+              <w:t>REASON</w:t>
             </w:r>
           </w:p>
         </w:tc>

</xml_diff>